<commit_message>
Dylan made some changes to workflow
</commit_message>
<xml_diff>
--- a/workflow.docx
+++ b/workflow.docx
@@ -1,50 +1,150 @@
 
 <file path=word/document.xml><?xml version="1.0" encoding="utf-8"?>
-<w:document xmlns:wpc="http://schemas.microsoft.com/office/word/2010/wordprocessingCanvas" xmlns:cx="http://schemas.microsoft.com/office/drawing/2014/chartex" xmlns:cx1="http://schemas.microsoft.com/office/drawing/2015/9/8/chartex" xmlns:cx2="http://schemas.microsoft.com/office/drawing/2015/10/21/chartex" xmlns:cx3="http://schemas.microsoft.com/office/drawing/2016/5/9/chartex" xmlns:cx4="http://schemas.microsoft.com/office/drawing/2016/5/10/chartex" xmlns:cx5="http://schemas.microsoft.com/office/drawing/2016/5/11/chartex" xmlns:cx6="http://schemas.microsoft.com/office/drawing/2016/5/12/chartex" xmlns:cx7="http://schemas.microsoft.com/office/drawing/2016/5/13/chartex" xmlns:cx8="http://schemas.microsoft.com/office/drawing/2016/5/14/chartex" xmlns:mc="http://schemas.openxmlformats.org/markup-compatibility/2006" xmlns:aink="http://schemas.microsoft.com/office/drawing/2016/ink" xmlns:am3d="http://schemas.microsoft.com/office/drawing/2017/model3d" xmlns:o="urn:schemas-microsoft-com:office:office" xmlns:r="http://schemas.openxmlformats.org/officeDocument/2006/relationships" xmlns:m="http://schemas.openxmlformats.org/officeDocument/2006/math" xmlns:v="urn:schemas-microsoft-com:vml" xmlns:wp14="http://schemas.microsoft.com/office/word/2010/wordprocessingDrawing" xmlns:wp="http://schemas.openxmlformats.org/drawingml/2006/wordprocessingDrawing" xmlns:w10="urn:schemas-microsoft-com:office:word" xmlns:w="http://schemas.openxmlformats.org/wordprocessingml/2006/main" xmlns:w14="http://schemas.microsoft.com/office/word/2010/wordml" xmlns:w15="http://schemas.microsoft.com/office/word/2012/wordml" xmlns:w16cid="http://schemas.microsoft.com/office/word/2016/wordml/cid" xmlns:w16se="http://schemas.microsoft.com/office/word/2015/wordml/symex" xmlns:wpg="http://schemas.microsoft.com/office/word/2010/wordprocessingGroup" xmlns:wpi="http://schemas.microsoft.com/office/word/2010/wordprocessingInk" xmlns:wne="http://schemas.microsoft.com/office/word/2006/wordml" xmlns:wps="http://schemas.microsoft.com/office/word/2010/wordprocessingShape" mc:Ignorable="w14 w15 w16se w16cid wp14">
+<w:document xmlns:wpc="http://schemas.microsoft.com/office/word/2010/wordprocessingCanvas" xmlns:mo="http://schemas.microsoft.com/office/mac/office/2008/main" xmlns:mc="http://schemas.openxmlformats.org/markup-compatibility/2006" xmlns:mv="urn:schemas-microsoft-com:mac:vml" xmlns:o="urn:schemas-microsoft-com:office:office" xmlns:r="http://schemas.openxmlformats.org/officeDocument/2006/relationships" xmlns:m="http://schemas.openxmlformats.org/officeDocument/2006/math" xmlns:v="urn:schemas-microsoft-com:vml" xmlns:wp14="http://schemas.microsoft.com/office/word/2010/wordprocessingDrawing" xmlns:wp="http://schemas.openxmlformats.org/drawingml/2006/wordprocessingDrawing" xmlns:w10="urn:schemas-microsoft-com:office:word" xmlns:w="http://schemas.openxmlformats.org/wordprocessingml/2006/main" xmlns:w14="http://schemas.microsoft.com/office/word/2010/wordml" xmlns:w15="http://schemas.microsoft.com/office/word/2012/wordml" xmlns:wpg="http://schemas.microsoft.com/office/word/2010/wordprocessingGroup" xmlns:wpi="http://schemas.microsoft.com/office/word/2010/wordprocessingInk" xmlns:wne="http://schemas.microsoft.com/office/word/2006/wordml" xmlns:wps="http://schemas.microsoft.com/office/word/2010/wordprocessingShape" mc:Ignorable="w14 w15 wp14">
   <w:body>
     <w:p>
       <w:r>
-        <w:t>Work flow project plan</w:t>
-      </w:r>
-    </w:p>
-    <w:p>
-      <w:r>
-        <w:t>The impact on society</w:t>
+        <w:t>Work Flow Project P</w:t>
+      </w:r>
+      <w:r>
+        <w:t>lan</w:t>
       </w:r>
     </w:p>
     <w:p/>
     <w:p>
       <w:r>
-        <w:t>Solar energy</w:t>
+        <w:t>The I</w:t>
+      </w:r>
+      <w:r>
+        <w:t>mpact</w:t>
+      </w:r>
+      <w:r>
+        <w:t xml:space="preserve"> of Solar Energy on S</w:t>
+      </w:r>
+      <w:r>
+        <w:t>ociety</w:t>
+      </w:r>
+      <w:r>
+        <w:t xml:space="preserve"> in California</w:t>
+      </w:r>
+    </w:p>
+    <w:p/>
+    <w:p>
+      <w:r>
+        <w:t>Demographic and geographical break down.</w:t>
+      </w:r>
+      <w:r>
+        <w:t xml:space="preserve"> (Dylan)</w:t>
       </w:r>
     </w:p>
     <w:p>
-      <w:r>
-        <w:t>Who is using solar panels?</w:t>
+      <w:pPr>
+        <w:pStyle w:val="ListParagraph"/>
+        <w:numPr>
+          <w:ilvl w:val="0"/>
+          <w:numId w:val="4"/>
+        </w:numPr>
+      </w:pPr>
+      <w:r>
+        <w:t>Where in California? Deserts?</w:t>
       </w:r>
     </w:p>
     <w:p>
-      <w:r>
-        <w:t>Demographic and geographical break down.</w:t>
+      <w:pPr>
+        <w:pStyle w:val="ListParagraph"/>
+        <w:numPr>
+          <w:ilvl w:val="0"/>
+          <w:numId w:val="4"/>
+        </w:numPr>
+      </w:pPr>
+      <w:r>
+        <w:t>How many solar farms?</w:t>
       </w:r>
     </w:p>
     <w:p>
-      <w:r>
-        <w:t>Why people are using solar energy?</w:t>
+      <w:pPr>
+        <w:pStyle w:val="ListParagraph"/>
+        <w:numPr>
+          <w:ilvl w:val="0"/>
+          <w:numId w:val="4"/>
+        </w:numPr>
+      </w:pPr>
+      <w:r>
+        <w:t>Residential vs commercial? Total GW?</w:t>
       </w:r>
     </w:p>
     <w:p>
+      <w:pPr>
+        <w:pStyle w:val="ListParagraph"/>
+        <w:numPr>
+          <w:ilvl w:val="0"/>
+          <w:numId w:val="4"/>
+        </w:numPr>
+      </w:pPr>
+      <w:r>
+        <w:t>What income bracket are residential users in?</w:t>
+      </w:r>
+    </w:p>
+    <w:p/>
+    <w:p>
       <w:r>
         <w:t>Unemployment within former energy providers.</w:t>
+      </w:r>
+      <w:r>
+        <w:t xml:space="preserve"> (Anna)</w:t>
       </w:r>
     </w:p>
     <w:p>
+      <w:pPr>
+        <w:pStyle w:val="ListParagraph"/>
+        <w:numPr>
+          <w:ilvl w:val="0"/>
+          <w:numId w:val="2"/>
+        </w:numPr>
+      </w:pPr>
+      <w:r>
+        <w:t>Are people losing their job in other energy sectors? (coal, gas, etc.)</w:t>
+      </w:r>
+    </w:p>
+    <w:p>
+      <w:pPr>
+        <w:pStyle w:val="ListParagraph"/>
+        <w:numPr>
+          <w:ilvl w:val="0"/>
+          <w:numId w:val="2"/>
+        </w:numPr>
+      </w:pPr>
+      <w:r>
+        <w:t>What is current growth of jobs in the solar field?</w:t>
+      </w:r>
+    </w:p>
+    <w:p/>
+    <w:p>
       <w:r>
         <w:t>Political, cultural and business impact.</w:t>
+      </w:r>
+      <w:r>
+        <w:t xml:space="preserve"> (Adriana)</w:t>
+      </w:r>
+    </w:p>
+    <w:p>
+      <w:pPr>
+        <w:pStyle w:val="ListParagraph"/>
+        <w:numPr>
+          <w:ilvl w:val="0"/>
+          <w:numId w:val="1"/>
+        </w:numPr>
+      </w:pPr>
+      <w:r>
+        <w:t>Why peo</w:t>
       </w:r>
       <w:bookmarkStart w:id="0" w:name="_GoBack"/>
       <w:bookmarkEnd w:id="0"/>
+      <w:r>
+        <w:t>ple are using solar energy?</w:t>
+      </w:r>
     </w:p>
+    <w:p/>
     <w:p/>
     <w:sectPr>
       <w:pgSz w:w="12240" w:h="15840"/>
@@ -56,8 +156,477 @@
 </w:document>
 </file>
 
+<file path=word/numbering.xml><?xml version="1.0" encoding="utf-8"?>
+<w:numbering xmlns:wpc="http://schemas.microsoft.com/office/word/2010/wordprocessingCanvas" xmlns:mo="http://schemas.microsoft.com/office/mac/office/2008/main" xmlns:mc="http://schemas.openxmlformats.org/markup-compatibility/2006" xmlns:mv="urn:schemas-microsoft-com:mac:vml" xmlns:o="urn:schemas-microsoft-com:office:office" xmlns:r="http://schemas.openxmlformats.org/officeDocument/2006/relationships" xmlns:m="http://schemas.openxmlformats.org/officeDocument/2006/math" xmlns:v="urn:schemas-microsoft-com:vml" xmlns:wp14="http://schemas.microsoft.com/office/word/2010/wordprocessingDrawing" xmlns:wp="http://schemas.openxmlformats.org/drawingml/2006/wordprocessingDrawing" xmlns:w10="urn:schemas-microsoft-com:office:word" xmlns:w="http://schemas.openxmlformats.org/wordprocessingml/2006/main" xmlns:w14="http://schemas.microsoft.com/office/word/2010/wordml" xmlns:w15="http://schemas.microsoft.com/office/word/2012/wordml" xmlns:wpg="http://schemas.microsoft.com/office/word/2010/wordprocessingGroup" xmlns:wpi="http://schemas.microsoft.com/office/word/2010/wordprocessingInk" xmlns:wne="http://schemas.microsoft.com/office/word/2006/wordml" xmlns:wps="http://schemas.microsoft.com/office/word/2010/wordprocessingShape" mc:Ignorable="w14 w15 wp14">
+  <w:abstractNum w:abstractNumId="0">
+    <w:nsid w:val="137B0083"/>
+    <w:multiLevelType w:val="hybridMultilevel"/>
+    <w:tmpl w:val="B8EE2088"/>
+    <w:lvl w:ilvl="0" w:tplc="5672E214">
+      <w:start w:val="1"/>
+      <w:numFmt w:val="bullet"/>
+      <w:lvlText w:val="-"/>
+      <w:lvlJc w:val="left"/>
+      <w:pPr>
+        <w:ind w:left="1080" w:hanging="360"/>
+      </w:pPr>
+      <w:rPr>
+        <w:rFonts w:ascii="Calibri" w:eastAsiaTheme="minorHAnsi" w:hAnsi="Calibri" w:cstheme="minorBidi" w:hint="default"/>
+      </w:rPr>
+    </w:lvl>
+    <w:lvl w:ilvl="1" w:tplc="04090003" w:tentative="1">
+      <w:start w:val="1"/>
+      <w:numFmt w:val="bullet"/>
+      <w:lvlText w:val="o"/>
+      <w:lvlJc w:val="left"/>
+      <w:pPr>
+        <w:ind w:left="1800" w:hanging="360"/>
+      </w:pPr>
+      <w:rPr>
+        <w:rFonts w:ascii="Courier New" w:hAnsi="Courier New" w:cs="Courier New" w:hint="default"/>
+      </w:rPr>
+    </w:lvl>
+    <w:lvl w:ilvl="2" w:tplc="04090005" w:tentative="1">
+      <w:start w:val="1"/>
+      <w:numFmt w:val="bullet"/>
+      <w:lvlText w:val=""/>
+      <w:lvlJc w:val="left"/>
+      <w:pPr>
+        <w:ind w:left="2520" w:hanging="360"/>
+      </w:pPr>
+      <w:rPr>
+        <w:rFonts w:ascii="Wingdings" w:hAnsi="Wingdings" w:hint="default"/>
+      </w:rPr>
+    </w:lvl>
+    <w:lvl w:ilvl="3" w:tplc="04090001" w:tentative="1">
+      <w:start w:val="1"/>
+      <w:numFmt w:val="bullet"/>
+      <w:lvlText w:val=""/>
+      <w:lvlJc w:val="left"/>
+      <w:pPr>
+        <w:ind w:left="3240" w:hanging="360"/>
+      </w:pPr>
+      <w:rPr>
+        <w:rFonts w:ascii="Symbol" w:hAnsi="Symbol" w:hint="default"/>
+      </w:rPr>
+    </w:lvl>
+    <w:lvl w:ilvl="4" w:tplc="04090003" w:tentative="1">
+      <w:start w:val="1"/>
+      <w:numFmt w:val="bullet"/>
+      <w:lvlText w:val="o"/>
+      <w:lvlJc w:val="left"/>
+      <w:pPr>
+        <w:ind w:left="3960" w:hanging="360"/>
+      </w:pPr>
+      <w:rPr>
+        <w:rFonts w:ascii="Courier New" w:hAnsi="Courier New" w:cs="Courier New" w:hint="default"/>
+      </w:rPr>
+    </w:lvl>
+    <w:lvl w:ilvl="5" w:tplc="04090005" w:tentative="1">
+      <w:start w:val="1"/>
+      <w:numFmt w:val="bullet"/>
+      <w:lvlText w:val=""/>
+      <w:lvlJc w:val="left"/>
+      <w:pPr>
+        <w:ind w:left="4680" w:hanging="360"/>
+      </w:pPr>
+      <w:rPr>
+        <w:rFonts w:ascii="Wingdings" w:hAnsi="Wingdings" w:hint="default"/>
+      </w:rPr>
+    </w:lvl>
+    <w:lvl w:ilvl="6" w:tplc="04090001" w:tentative="1">
+      <w:start w:val="1"/>
+      <w:numFmt w:val="bullet"/>
+      <w:lvlText w:val=""/>
+      <w:lvlJc w:val="left"/>
+      <w:pPr>
+        <w:ind w:left="5400" w:hanging="360"/>
+      </w:pPr>
+      <w:rPr>
+        <w:rFonts w:ascii="Symbol" w:hAnsi="Symbol" w:hint="default"/>
+      </w:rPr>
+    </w:lvl>
+    <w:lvl w:ilvl="7" w:tplc="04090003" w:tentative="1">
+      <w:start w:val="1"/>
+      <w:numFmt w:val="bullet"/>
+      <w:lvlText w:val="o"/>
+      <w:lvlJc w:val="left"/>
+      <w:pPr>
+        <w:ind w:left="6120" w:hanging="360"/>
+      </w:pPr>
+      <w:rPr>
+        <w:rFonts w:ascii="Courier New" w:hAnsi="Courier New" w:cs="Courier New" w:hint="default"/>
+      </w:rPr>
+    </w:lvl>
+    <w:lvl w:ilvl="8" w:tplc="04090005" w:tentative="1">
+      <w:start w:val="1"/>
+      <w:numFmt w:val="bullet"/>
+      <w:lvlText w:val=""/>
+      <w:lvlJc w:val="left"/>
+      <w:pPr>
+        <w:ind w:left="6840" w:hanging="360"/>
+      </w:pPr>
+      <w:rPr>
+        <w:rFonts w:ascii="Wingdings" w:hAnsi="Wingdings" w:hint="default"/>
+      </w:rPr>
+    </w:lvl>
+  </w:abstractNum>
+  <w:abstractNum w:abstractNumId="1">
+    <w:nsid w:val="1F17696C"/>
+    <w:multiLevelType w:val="hybridMultilevel"/>
+    <w:tmpl w:val="A95EEEAC"/>
+    <w:lvl w:ilvl="0" w:tplc="8E5A9A7A">
+      <w:start w:val="1"/>
+      <w:numFmt w:val="bullet"/>
+      <w:lvlText w:val="-"/>
+      <w:lvlJc w:val="left"/>
+      <w:pPr>
+        <w:ind w:left="1080" w:hanging="360"/>
+      </w:pPr>
+      <w:rPr>
+        <w:rFonts w:ascii="Calibri" w:eastAsiaTheme="minorHAnsi" w:hAnsi="Calibri" w:cstheme="minorBidi" w:hint="default"/>
+      </w:rPr>
+    </w:lvl>
+    <w:lvl w:ilvl="1" w:tplc="04090003" w:tentative="1">
+      <w:start w:val="1"/>
+      <w:numFmt w:val="bullet"/>
+      <w:lvlText w:val="o"/>
+      <w:lvlJc w:val="left"/>
+      <w:pPr>
+        <w:ind w:left="1800" w:hanging="360"/>
+      </w:pPr>
+      <w:rPr>
+        <w:rFonts w:ascii="Courier New" w:hAnsi="Courier New" w:cs="Courier New" w:hint="default"/>
+      </w:rPr>
+    </w:lvl>
+    <w:lvl w:ilvl="2" w:tplc="04090005" w:tentative="1">
+      <w:start w:val="1"/>
+      <w:numFmt w:val="bullet"/>
+      <w:lvlText w:val=""/>
+      <w:lvlJc w:val="left"/>
+      <w:pPr>
+        <w:ind w:left="2520" w:hanging="360"/>
+      </w:pPr>
+      <w:rPr>
+        <w:rFonts w:ascii="Wingdings" w:hAnsi="Wingdings" w:hint="default"/>
+      </w:rPr>
+    </w:lvl>
+    <w:lvl w:ilvl="3" w:tplc="04090001" w:tentative="1">
+      <w:start w:val="1"/>
+      <w:numFmt w:val="bullet"/>
+      <w:lvlText w:val=""/>
+      <w:lvlJc w:val="left"/>
+      <w:pPr>
+        <w:ind w:left="3240" w:hanging="360"/>
+      </w:pPr>
+      <w:rPr>
+        <w:rFonts w:ascii="Symbol" w:hAnsi="Symbol" w:hint="default"/>
+      </w:rPr>
+    </w:lvl>
+    <w:lvl w:ilvl="4" w:tplc="04090003" w:tentative="1">
+      <w:start w:val="1"/>
+      <w:numFmt w:val="bullet"/>
+      <w:lvlText w:val="o"/>
+      <w:lvlJc w:val="left"/>
+      <w:pPr>
+        <w:ind w:left="3960" w:hanging="360"/>
+      </w:pPr>
+      <w:rPr>
+        <w:rFonts w:ascii="Courier New" w:hAnsi="Courier New" w:cs="Courier New" w:hint="default"/>
+      </w:rPr>
+    </w:lvl>
+    <w:lvl w:ilvl="5" w:tplc="04090005" w:tentative="1">
+      <w:start w:val="1"/>
+      <w:numFmt w:val="bullet"/>
+      <w:lvlText w:val=""/>
+      <w:lvlJc w:val="left"/>
+      <w:pPr>
+        <w:ind w:left="4680" w:hanging="360"/>
+      </w:pPr>
+      <w:rPr>
+        <w:rFonts w:ascii="Wingdings" w:hAnsi="Wingdings" w:hint="default"/>
+      </w:rPr>
+    </w:lvl>
+    <w:lvl w:ilvl="6" w:tplc="04090001" w:tentative="1">
+      <w:start w:val="1"/>
+      <w:numFmt w:val="bullet"/>
+      <w:lvlText w:val=""/>
+      <w:lvlJc w:val="left"/>
+      <w:pPr>
+        <w:ind w:left="5400" w:hanging="360"/>
+      </w:pPr>
+      <w:rPr>
+        <w:rFonts w:ascii="Symbol" w:hAnsi="Symbol" w:hint="default"/>
+      </w:rPr>
+    </w:lvl>
+    <w:lvl w:ilvl="7" w:tplc="04090003" w:tentative="1">
+      <w:start w:val="1"/>
+      <w:numFmt w:val="bullet"/>
+      <w:lvlText w:val="o"/>
+      <w:lvlJc w:val="left"/>
+      <w:pPr>
+        <w:ind w:left="6120" w:hanging="360"/>
+      </w:pPr>
+      <w:rPr>
+        <w:rFonts w:ascii="Courier New" w:hAnsi="Courier New" w:cs="Courier New" w:hint="default"/>
+      </w:rPr>
+    </w:lvl>
+    <w:lvl w:ilvl="8" w:tplc="04090005" w:tentative="1">
+      <w:start w:val="1"/>
+      <w:numFmt w:val="bullet"/>
+      <w:lvlText w:val=""/>
+      <w:lvlJc w:val="left"/>
+      <w:pPr>
+        <w:ind w:left="6840" w:hanging="360"/>
+      </w:pPr>
+      <w:rPr>
+        <w:rFonts w:ascii="Wingdings" w:hAnsi="Wingdings" w:hint="default"/>
+      </w:rPr>
+    </w:lvl>
+  </w:abstractNum>
+  <w:abstractNum w:abstractNumId="2">
+    <w:nsid w:val="2B5C1185"/>
+    <w:multiLevelType w:val="hybridMultilevel"/>
+    <w:tmpl w:val="B8C614E0"/>
+    <w:lvl w:ilvl="0" w:tplc="7010B894">
+      <w:start w:val="1"/>
+      <w:numFmt w:val="bullet"/>
+      <w:lvlText w:val="-"/>
+      <w:lvlJc w:val="left"/>
+      <w:pPr>
+        <w:ind w:left="1080" w:hanging="360"/>
+      </w:pPr>
+      <w:rPr>
+        <w:rFonts w:ascii="Calibri" w:eastAsiaTheme="minorHAnsi" w:hAnsi="Calibri" w:cstheme="minorBidi" w:hint="default"/>
+      </w:rPr>
+    </w:lvl>
+    <w:lvl w:ilvl="1" w:tplc="04090003" w:tentative="1">
+      <w:start w:val="1"/>
+      <w:numFmt w:val="bullet"/>
+      <w:lvlText w:val="o"/>
+      <w:lvlJc w:val="left"/>
+      <w:pPr>
+        <w:ind w:left="1800" w:hanging="360"/>
+      </w:pPr>
+      <w:rPr>
+        <w:rFonts w:ascii="Courier New" w:hAnsi="Courier New" w:cs="Courier New" w:hint="default"/>
+      </w:rPr>
+    </w:lvl>
+    <w:lvl w:ilvl="2" w:tplc="04090005" w:tentative="1">
+      <w:start w:val="1"/>
+      <w:numFmt w:val="bullet"/>
+      <w:lvlText w:val=""/>
+      <w:lvlJc w:val="left"/>
+      <w:pPr>
+        <w:ind w:left="2520" w:hanging="360"/>
+      </w:pPr>
+      <w:rPr>
+        <w:rFonts w:ascii="Wingdings" w:hAnsi="Wingdings" w:hint="default"/>
+      </w:rPr>
+    </w:lvl>
+    <w:lvl w:ilvl="3" w:tplc="04090001" w:tentative="1">
+      <w:start w:val="1"/>
+      <w:numFmt w:val="bullet"/>
+      <w:lvlText w:val=""/>
+      <w:lvlJc w:val="left"/>
+      <w:pPr>
+        <w:ind w:left="3240" w:hanging="360"/>
+      </w:pPr>
+      <w:rPr>
+        <w:rFonts w:ascii="Symbol" w:hAnsi="Symbol" w:hint="default"/>
+      </w:rPr>
+    </w:lvl>
+    <w:lvl w:ilvl="4" w:tplc="04090003" w:tentative="1">
+      <w:start w:val="1"/>
+      <w:numFmt w:val="bullet"/>
+      <w:lvlText w:val="o"/>
+      <w:lvlJc w:val="left"/>
+      <w:pPr>
+        <w:ind w:left="3960" w:hanging="360"/>
+      </w:pPr>
+      <w:rPr>
+        <w:rFonts w:ascii="Courier New" w:hAnsi="Courier New" w:cs="Courier New" w:hint="default"/>
+      </w:rPr>
+    </w:lvl>
+    <w:lvl w:ilvl="5" w:tplc="04090005" w:tentative="1">
+      <w:start w:val="1"/>
+      <w:numFmt w:val="bullet"/>
+      <w:lvlText w:val=""/>
+      <w:lvlJc w:val="left"/>
+      <w:pPr>
+        <w:ind w:left="4680" w:hanging="360"/>
+      </w:pPr>
+      <w:rPr>
+        <w:rFonts w:ascii="Wingdings" w:hAnsi="Wingdings" w:hint="default"/>
+      </w:rPr>
+    </w:lvl>
+    <w:lvl w:ilvl="6" w:tplc="04090001" w:tentative="1">
+      <w:start w:val="1"/>
+      <w:numFmt w:val="bullet"/>
+      <w:lvlText w:val=""/>
+      <w:lvlJc w:val="left"/>
+      <w:pPr>
+        <w:ind w:left="5400" w:hanging="360"/>
+      </w:pPr>
+      <w:rPr>
+        <w:rFonts w:ascii="Symbol" w:hAnsi="Symbol" w:hint="default"/>
+      </w:rPr>
+    </w:lvl>
+    <w:lvl w:ilvl="7" w:tplc="04090003" w:tentative="1">
+      <w:start w:val="1"/>
+      <w:numFmt w:val="bullet"/>
+      <w:lvlText w:val="o"/>
+      <w:lvlJc w:val="left"/>
+      <w:pPr>
+        <w:ind w:left="6120" w:hanging="360"/>
+      </w:pPr>
+      <w:rPr>
+        <w:rFonts w:ascii="Courier New" w:hAnsi="Courier New" w:cs="Courier New" w:hint="default"/>
+      </w:rPr>
+    </w:lvl>
+    <w:lvl w:ilvl="8" w:tplc="04090005" w:tentative="1">
+      <w:start w:val="1"/>
+      <w:numFmt w:val="bullet"/>
+      <w:lvlText w:val=""/>
+      <w:lvlJc w:val="left"/>
+      <w:pPr>
+        <w:ind w:left="6840" w:hanging="360"/>
+      </w:pPr>
+      <w:rPr>
+        <w:rFonts w:ascii="Wingdings" w:hAnsi="Wingdings" w:hint="default"/>
+      </w:rPr>
+    </w:lvl>
+  </w:abstractNum>
+  <w:abstractNum w:abstractNumId="3">
+    <w:nsid w:val="2EEB2D0A"/>
+    <w:multiLevelType w:val="hybridMultilevel"/>
+    <w:tmpl w:val="87CE6308"/>
+    <w:lvl w:ilvl="0" w:tplc="37D8DB60">
+      <w:start w:val="1"/>
+      <w:numFmt w:val="bullet"/>
+      <w:lvlText w:val="-"/>
+      <w:lvlJc w:val="left"/>
+      <w:pPr>
+        <w:ind w:left="1080" w:hanging="360"/>
+      </w:pPr>
+      <w:rPr>
+        <w:rFonts w:ascii="Calibri" w:eastAsiaTheme="minorHAnsi" w:hAnsi="Calibri" w:cstheme="minorBidi" w:hint="default"/>
+      </w:rPr>
+    </w:lvl>
+    <w:lvl w:ilvl="1" w:tplc="04090003" w:tentative="1">
+      <w:start w:val="1"/>
+      <w:numFmt w:val="bullet"/>
+      <w:lvlText w:val="o"/>
+      <w:lvlJc w:val="left"/>
+      <w:pPr>
+        <w:ind w:left="1800" w:hanging="360"/>
+      </w:pPr>
+      <w:rPr>
+        <w:rFonts w:ascii="Courier New" w:hAnsi="Courier New" w:cs="Courier New" w:hint="default"/>
+      </w:rPr>
+    </w:lvl>
+    <w:lvl w:ilvl="2" w:tplc="04090005" w:tentative="1">
+      <w:start w:val="1"/>
+      <w:numFmt w:val="bullet"/>
+      <w:lvlText w:val=""/>
+      <w:lvlJc w:val="left"/>
+      <w:pPr>
+        <w:ind w:left="2520" w:hanging="360"/>
+      </w:pPr>
+      <w:rPr>
+        <w:rFonts w:ascii="Wingdings" w:hAnsi="Wingdings" w:hint="default"/>
+      </w:rPr>
+    </w:lvl>
+    <w:lvl w:ilvl="3" w:tplc="04090001" w:tentative="1">
+      <w:start w:val="1"/>
+      <w:numFmt w:val="bullet"/>
+      <w:lvlText w:val=""/>
+      <w:lvlJc w:val="left"/>
+      <w:pPr>
+        <w:ind w:left="3240" w:hanging="360"/>
+      </w:pPr>
+      <w:rPr>
+        <w:rFonts w:ascii="Symbol" w:hAnsi="Symbol" w:hint="default"/>
+      </w:rPr>
+    </w:lvl>
+    <w:lvl w:ilvl="4" w:tplc="04090003" w:tentative="1">
+      <w:start w:val="1"/>
+      <w:numFmt w:val="bullet"/>
+      <w:lvlText w:val="o"/>
+      <w:lvlJc w:val="left"/>
+      <w:pPr>
+        <w:ind w:left="3960" w:hanging="360"/>
+      </w:pPr>
+      <w:rPr>
+        <w:rFonts w:ascii="Courier New" w:hAnsi="Courier New" w:cs="Courier New" w:hint="default"/>
+      </w:rPr>
+    </w:lvl>
+    <w:lvl w:ilvl="5" w:tplc="04090005" w:tentative="1">
+      <w:start w:val="1"/>
+      <w:numFmt w:val="bullet"/>
+      <w:lvlText w:val=""/>
+      <w:lvlJc w:val="left"/>
+      <w:pPr>
+        <w:ind w:left="4680" w:hanging="360"/>
+      </w:pPr>
+      <w:rPr>
+        <w:rFonts w:ascii="Wingdings" w:hAnsi="Wingdings" w:hint="default"/>
+      </w:rPr>
+    </w:lvl>
+    <w:lvl w:ilvl="6" w:tplc="04090001" w:tentative="1">
+      <w:start w:val="1"/>
+      <w:numFmt w:val="bullet"/>
+      <w:lvlText w:val=""/>
+      <w:lvlJc w:val="left"/>
+      <w:pPr>
+        <w:ind w:left="5400" w:hanging="360"/>
+      </w:pPr>
+      <w:rPr>
+        <w:rFonts w:ascii="Symbol" w:hAnsi="Symbol" w:hint="default"/>
+      </w:rPr>
+    </w:lvl>
+    <w:lvl w:ilvl="7" w:tplc="04090003" w:tentative="1">
+      <w:start w:val="1"/>
+      <w:numFmt w:val="bullet"/>
+      <w:lvlText w:val="o"/>
+      <w:lvlJc w:val="left"/>
+      <w:pPr>
+        <w:ind w:left="6120" w:hanging="360"/>
+      </w:pPr>
+      <w:rPr>
+        <w:rFonts w:ascii="Courier New" w:hAnsi="Courier New" w:cs="Courier New" w:hint="default"/>
+      </w:rPr>
+    </w:lvl>
+    <w:lvl w:ilvl="8" w:tplc="04090005" w:tentative="1">
+      <w:start w:val="1"/>
+      <w:numFmt w:val="bullet"/>
+      <w:lvlText w:val=""/>
+      <w:lvlJc w:val="left"/>
+      <w:pPr>
+        <w:ind w:left="6840" w:hanging="360"/>
+      </w:pPr>
+      <w:rPr>
+        <w:rFonts w:ascii="Wingdings" w:hAnsi="Wingdings" w:hint="default"/>
+      </w:rPr>
+    </w:lvl>
+  </w:abstractNum>
+  <w:num w:numId="1">
+    <w:abstractNumId w:val="1"/>
+  </w:num>
+  <w:num w:numId="2">
+    <w:abstractNumId w:val="3"/>
+  </w:num>
+  <w:num w:numId="3">
+    <w:abstractNumId w:val="0"/>
+  </w:num>
+  <w:num w:numId="4">
+    <w:abstractNumId w:val="2"/>
+  </w:num>
+</w:numbering>
+</file>
+
 <file path=word/styles.xml><?xml version="1.0" encoding="utf-8"?>
-<w:styles xmlns:mc="http://schemas.openxmlformats.org/markup-compatibility/2006" xmlns:r="http://schemas.openxmlformats.org/officeDocument/2006/relationships" xmlns:w="http://schemas.openxmlformats.org/wordprocessingml/2006/main" xmlns:w14="http://schemas.microsoft.com/office/word/2010/wordml" xmlns:w15="http://schemas.microsoft.com/office/word/2012/wordml" xmlns:w16cid="http://schemas.microsoft.com/office/word/2016/wordml/cid" xmlns:w16se="http://schemas.microsoft.com/office/word/2015/wordml/symex" mc:Ignorable="w14 w15 w16se w16cid">
+<w:styles xmlns:mc="http://schemas.openxmlformats.org/markup-compatibility/2006" xmlns:r="http://schemas.openxmlformats.org/officeDocument/2006/relationships" xmlns:w="http://schemas.openxmlformats.org/wordprocessingml/2006/main" xmlns:w14="http://schemas.microsoft.com/office/word/2010/wordml" xmlns:w15="http://schemas.microsoft.com/office/word/2012/wordml" mc:Ignorable="w14 w15">
   <w:docDefaults>
     <w:rPrDefault>
       <w:rPr>
@@ -69,7 +638,7 @@
     </w:rPrDefault>
     <w:pPrDefault/>
   </w:docDefaults>
-  <w:latentStyles w:defLockedState="0" w:defUIPriority="99" w:defSemiHidden="0" w:defUnhideWhenUsed="0" w:defQFormat="0" w:count="375">
+  <w:latentStyles w:defLockedState="0" w:defUIPriority="99" w:defSemiHidden="0" w:defUnhideWhenUsed="0" w:defQFormat="0" w:count="382">
     <w:lsdException w:name="Normal" w:uiPriority="0" w:qFormat="1"/>
     <w:lsdException w:name="heading 1" w:uiPriority="9" w:qFormat="1"/>
     <w:lsdException w:name="heading 2" w:semiHidden="1" w:uiPriority="9" w:unhideWhenUsed="1" w:qFormat="1"/>
@@ -443,8 +1012,6 @@
     <w:lsdException w:name="List Table 7 Colorful Accent 6" w:uiPriority="52"/>
     <w:lsdException w:name="Mention" w:semiHidden="1" w:unhideWhenUsed="1"/>
     <w:lsdException w:name="Smart Hyperlink" w:semiHidden="1" w:unhideWhenUsed="1"/>
-    <w:lsdException w:name="Hashtag" w:semiHidden="1" w:unhideWhenUsed="1"/>
-    <w:lsdException w:name="Unresolved Mention" w:semiHidden="1" w:unhideWhenUsed="1"/>
   </w:latentStyles>
   <w:style w:type="paragraph" w:default="1" w:styleId="Normal">
     <w:name w:val="Normal"/>
@@ -476,6 +1043,17 @@
     <w:uiPriority w:val="99"/>
     <w:semiHidden/>
     <w:unhideWhenUsed/>
+  </w:style>
+  <w:style w:type="paragraph" w:styleId="ListParagraph">
+    <w:name w:val="List Paragraph"/>
+    <w:basedOn w:val="Normal"/>
+    <w:uiPriority w:val="34"/>
+    <w:qFormat/>
+    <w:rsid w:val="00FD60F1"/>
+    <w:pPr>
+      <w:ind w:left="720"/>
+      <w:contextualSpacing/>
+    </w:pPr>
   </w:style>
 </w:styles>
 </file>

</xml_diff>

<commit_message>
I added new questions
</commit_message>
<xml_diff>
--- a/workflow.docx
+++ b/workflow.docx
@@ -82,10 +82,37 @@
         </w:numPr>
       </w:pPr>
       <w:r>
-        <w:t>What income bracket are residential users in?</w:t>
-      </w:r>
-    </w:p>
-    <w:p/>
+        <w:t>What income bracket are residential users in? Find average household income per zip code? Need to find household income per zip code data.</w:t>
+      </w:r>
+    </w:p>
+    <w:p>
+      <w:pPr>
+        <w:pStyle w:val="ListParagraph"/>
+        <w:numPr>
+          <w:ilvl w:val="0"/>
+          <w:numId w:val="4"/>
+        </w:numPr>
+      </w:pPr>
+      <w:r>
+        <w:t xml:space="preserve">Top installers? How much did they install? </w:t>
+      </w:r>
+    </w:p>
+    <w:p>
+      <w:pPr>
+        <w:pStyle w:val="ListParagraph"/>
+        <w:numPr>
+          <w:ilvl w:val="0"/>
+          <w:numId w:val="4"/>
+        </w:numPr>
+      </w:pPr>
+      <w:r>
+        <w:t>Only look at LA county?</w:t>
+      </w:r>
+    </w:p>
+    <w:p>
+      <w:bookmarkStart w:id="0" w:name="_GoBack"/>
+      <w:bookmarkEnd w:id="0"/>
+    </w:p>
     <w:p>
       <w:r>
         <w:t>Unemployment within former energy providers.</w:t>
@@ -136,12 +163,7 @@
         </w:numPr>
       </w:pPr>
       <w:r>
-        <w:t>Why peo</w:t>
-      </w:r>
-      <w:bookmarkStart w:id="0" w:name="_GoBack"/>
-      <w:bookmarkEnd w:id="0"/>
-      <w:r>
-        <w:t>ple are using solar energy?</w:t>
+        <w:t>Why people are using solar energy?</w:t>
       </w:r>
     </w:p>
     <w:p/>

</xml_diff>